<commit_message>
update list of presenters pdf
</commit_message>
<xml_diff>
--- a/raw-files/ICHS2017-list-of-presenters.docx
+++ b/raw-files/ICHS2017-list-of-presenters.docx
@@ -557,14 +557,7 @@
                 <w:rFonts w:ascii="Calibri" w:hAnsi="Calibri"/>
                 <w:color w:val="000000"/>
               </w:rPr>
-              <w:t>Page</w:t>
-            </w:r>
-            <w:r>
-              <w:rPr>
-                <w:rFonts w:ascii="Calibri" w:hAnsi="Calibri"/>
-                <w:color w:val="000000"/>
-              </w:rPr>
-              <w:t xml:space="preserve"> 38</w:t>
+              <w:t>Page 38</w:t>
             </w:r>
           </w:p>
         </w:tc>
@@ -706,14 +699,7 @@
                 <w:rFonts w:ascii="Calibri" w:hAnsi="Calibri"/>
                 <w:color w:val="000000"/>
               </w:rPr>
-              <w:t>Page</w:t>
-            </w:r>
-            <w:r>
-              <w:rPr>
-                <w:rFonts w:ascii="Calibri" w:hAnsi="Calibri"/>
-                <w:color w:val="000000"/>
-              </w:rPr>
-              <w:t xml:space="preserve"> 40</w:t>
+              <w:t>Page 40</w:t>
             </w:r>
           </w:p>
         </w:tc>
@@ -884,14 +870,7 @@
                 <w:rFonts w:ascii="Calibri" w:hAnsi="Calibri"/>
                 <w:color w:val="000000"/>
               </w:rPr>
-              <w:t>Page</w:t>
-            </w:r>
-            <w:r>
-              <w:rPr>
-                <w:rFonts w:ascii="Calibri" w:hAnsi="Calibri"/>
-                <w:color w:val="000000"/>
-              </w:rPr>
-              <w:t xml:space="preserve"> 50</w:t>
+              <w:t>Page 50</w:t>
             </w:r>
           </w:p>
         </w:tc>
@@ -1011,14 +990,7 @@
                 <w:rFonts w:ascii="Calibri" w:hAnsi="Calibri"/>
                 <w:color w:val="000000"/>
               </w:rPr>
-              <w:t>Page</w:t>
-            </w:r>
-            <w:r>
-              <w:rPr>
-                <w:rFonts w:ascii="Calibri" w:hAnsi="Calibri"/>
-                <w:color w:val="000000"/>
-              </w:rPr>
-              <w:t xml:space="preserve"> 45</w:t>
+              <w:t>Page 45</w:t>
             </w:r>
           </w:p>
         </w:tc>
@@ -1138,14 +1110,7 @@
                 <w:rFonts w:ascii="Calibri" w:hAnsi="Calibri"/>
                 <w:color w:val="000000"/>
               </w:rPr>
-              <w:t>Page</w:t>
-            </w:r>
-            <w:r>
-              <w:rPr>
-                <w:rFonts w:ascii="Calibri" w:hAnsi="Calibri"/>
-                <w:color w:val="000000"/>
-              </w:rPr>
-              <w:t xml:space="preserve"> 44</w:t>
+              <w:t>Page 44</w:t>
             </w:r>
           </w:p>
         </w:tc>
@@ -1378,14 +1343,7 @@
                 <w:rFonts w:ascii="Calibri" w:hAnsi="Calibri"/>
                 <w:color w:val="000000"/>
               </w:rPr>
-              <w:t>Page</w:t>
-            </w:r>
-            <w:r>
-              <w:rPr>
-                <w:rFonts w:ascii="Calibri" w:hAnsi="Calibri"/>
-                <w:color w:val="000000"/>
-              </w:rPr>
-              <w:t xml:space="preserve"> 47</w:t>
+              <w:t>Page 47</w:t>
             </w:r>
           </w:p>
         </w:tc>
@@ -1505,14 +1463,7 @@
                 <w:rFonts w:ascii="Calibri" w:hAnsi="Calibri"/>
                 <w:color w:val="000000"/>
               </w:rPr>
-              <w:t>Page</w:t>
-            </w:r>
-            <w:r>
-              <w:rPr>
-                <w:rFonts w:ascii="Calibri" w:hAnsi="Calibri"/>
-                <w:color w:val="000000"/>
-              </w:rPr>
-              <w:t xml:space="preserve"> 52</w:t>
+              <w:t>Page 52</w:t>
             </w:r>
           </w:p>
         </w:tc>
@@ -1632,14 +1583,7 @@
                 <w:rFonts w:ascii="Calibri" w:hAnsi="Calibri"/>
                 <w:color w:val="000000"/>
               </w:rPr>
-              <w:t>Page</w:t>
-            </w:r>
-            <w:r>
-              <w:rPr>
-                <w:rFonts w:ascii="Calibri" w:hAnsi="Calibri"/>
-                <w:color w:val="000000"/>
-              </w:rPr>
-              <w:t xml:space="preserve"> </w:t>
+              <w:t xml:space="preserve">Page </w:t>
             </w:r>
           </w:p>
         </w:tc>
@@ -1759,14 +1703,7 @@
                 <w:rFonts w:ascii="Calibri" w:hAnsi="Calibri"/>
                 <w:color w:val="000000"/>
               </w:rPr>
-              <w:t>Page</w:t>
-            </w:r>
-            <w:r>
-              <w:rPr>
-                <w:rFonts w:ascii="Calibri" w:hAnsi="Calibri"/>
-                <w:color w:val="000000"/>
-              </w:rPr>
-              <w:t xml:space="preserve"> 48</w:t>
+              <w:t>Page 48</w:t>
             </w:r>
           </w:p>
         </w:tc>
@@ -1886,14 +1823,7 @@
                 <w:rFonts w:ascii="Calibri" w:hAnsi="Calibri"/>
                 <w:color w:val="000000"/>
               </w:rPr>
-              <w:t>Page</w:t>
-            </w:r>
-            <w:r>
-              <w:rPr>
-                <w:rFonts w:ascii="Calibri" w:hAnsi="Calibri"/>
-                <w:color w:val="000000"/>
-              </w:rPr>
-              <w:t xml:space="preserve"> 46</w:t>
+              <w:t>Page 46</w:t>
             </w:r>
           </w:p>
         </w:tc>
@@ -2013,14 +1943,7 @@
                 <w:rFonts w:ascii="Calibri" w:hAnsi="Calibri"/>
                 <w:color w:val="000000"/>
               </w:rPr>
-              <w:t>Page</w:t>
-            </w:r>
-            <w:r>
-              <w:rPr>
-                <w:rFonts w:ascii="Calibri" w:hAnsi="Calibri"/>
-                <w:color w:val="000000"/>
-              </w:rPr>
-              <w:t xml:space="preserve"> 41</w:t>
+              <w:t>Page 41</w:t>
             </w:r>
           </w:p>
         </w:tc>
@@ -2248,20 +2171,6 @@
                 <w:color w:val="000000"/>
               </w:rPr>
             </w:pPr>
-            <w:r>
-              <w:rPr>
-                <w:rFonts w:ascii="Calibri" w:hAnsi="Calibri"/>
-                <w:color w:val="000000"/>
-              </w:rPr>
-              <w:t>Page</w:t>
-            </w:r>
-            <w:r>
-              <w:rPr>
-                <w:rFonts w:ascii="Calibri" w:hAnsi="Calibri"/>
-                <w:color w:val="000000"/>
-              </w:rPr>
-              <w:t xml:space="preserve"> </w:t>
-            </w:r>
           </w:p>
         </w:tc>
       </w:tr>
@@ -2380,14 +2289,7 @@
                 <w:rFonts w:ascii="Calibri" w:hAnsi="Calibri"/>
                 <w:color w:val="000000"/>
               </w:rPr>
-              <w:t>Page</w:t>
-            </w:r>
-            <w:r>
-              <w:rPr>
-                <w:rFonts w:ascii="Calibri" w:hAnsi="Calibri"/>
-                <w:color w:val="000000"/>
-              </w:rPr>
-              <w:t xml:space="preserve"> 43</w:t>
+              <w:t>Page 43</w:t>
             </w:r>
           </w:p>
         </w:tc>
@@ -2507,14 +2409,7 @@
                 <w:rFonts w:ascii="Calibri" w:hAnsi="Calibri"/>
                 <w:color w:val="000000"/>
               </w:rPr>
-              <w:t>Page</w:t>
-            </w:r>
-            <w:r>
-              <w:rPr>
-                <w:rFonts w:ascii="Calibri" w:hAnsi="Calibri"/>
-                <w:color w:val="000000"/>
-              </w:rPr>
-              <w:t xml:space="preserve"> 49</w:t>
+              <w:t>Page 49</w:t>
             </w:r>
           </w:p>
         </w:tc>
@@ -2655,14 +2550,7 @@
                 <w:rFonts w:ascii="Calibri" w:hAnsi="Calibri"/>
                 <w:color w:val="000000"/>
               </w:rPr>
-              <w:t>Page</w:t>
-            </w:r>
-            <w:r>
-              <w:rPr>
-                <w:rFonts w:ascii="Calibri" w:hAnsi="Calibri"/>
-                <w:color w:val="000000"/>
-              </w:rPr>
-              <w:t xml:space="preserve"> 42</w:t>
+              <w:t>Page 42</w:t>
             </w:r>
           </w:p>
         </w:tc>
@@ -2829,14 +2717,7 @@
                 <w:rFonts w:ascii="Calibri" w:hAnsi="Calibri"/>
                 <w:color w:val="000000"/>
               </w:rPr>
-              <w:t>Page</w:t>
-            </w:r>
-            <w:r>
-              <w:rPr>
-                <w:rFonts w:ascii="Calibri" w:hAnsi="Calibri"/>
-                <w:color w:val="000000"/>
-              </w:rPr>
-              <w:t xml:space="preserve"> 147</w:t>
+              <w:t>Page 147</w:t>
             </w:r>
           </w:p>
         </w:tc>
@@ -2956,14 +2837,7 @@
                 <w:rFonts w:ascii="Calibri" w:hAnsi="Calibri"/>
                 <w:color w:val="000000"/>
               </w:rPr>
-              <w:t>Page</w:t>
-            </w:r>
-            <w:r>
-              <w:rPr>
-                <w:rFonts w:ascii="Calibri" w:hAnsi="Calibri"/>
-                <w:color w:val="000000"/>
-              </w:rPr>
-              <w:t xml:space="preserve"> 68</w:t>
+              <w:t>Page 68</w:t>
             </w:r>
           </w:p>
         </w:tc>
@@ -3104,14 +2978,7 @@
                 <w:rFonts w:ascii="Calibri" w:hAnsi="Calibri"/>
                 <w:color w:val="000000"/>
               </w:rPr>
-              <w:t>Page</w:t>
-            </w:r>
-            <w:r>
-              <w:rPr>
-                <w:rFonts w:ascii="Calibri" w:hAnsi="Calibri"/>
-                <w:color w:val="000000"/>
-              </w:rPr>
-              <w:t xml:space="preserve"> 63</w:t>
+              <w:t>Page 63</w:t>
             </w:r>
           </w:p>
         </w:tc>
@@ -3367,14 +3234,7 @@
                 <w:rFonts w:ascii="Calibri" w:hAnsi="Calibri"/>
                 <w:color w:val="000000"/>
               </w:rPr>
-              <w:t>Page</w:t>
-            </w:r>
-            <w:r>
-              <w:rPr>
-                <w:rFonts w:ascii="Calibri" w:hAnsi="Calibri"/>
-                <w:color w:val="000000"/>
-              </w:rPr>
-              <w:t xml:space="preserve"> 151</w:t>
+              <w:t>Page 151</w:t>
             </w:r>
           </w:p>
         </w:tc>
@@ -3494,14 +3354,7 @@
                 <w:rFonts w:ascii="Calibri" w:hAnsi="Calibri"/>
                 <w:color w:val="000000"/>
               </w:rPr>
-              <w:t>Page</w:t>
-            </w:r>
-            <w:r>
-              <w:rPr>
-                <w:rFonts w:ascii="Calibri" w:hAnsi="Calibri"/>
-                <w:color w:val="000000"/>
-              </w:rPr>
-              <w:t xml:space="preserve"> 79</w:t>
+              <w:t>Page 79</w:t>
             </w:r>
           </w:p>
         </w:tc>
@@ -3621,14 +3474,7 @@
                 <w:rFonts w:ascii="Calibri" w:hAnsi="Calibri"/>
                 <w:color w:val="000000"/>
               </w:rPr>
-              <w:t>Page</w:t>
-            </w:r>
-            <w:r>
-              <w:rPr>
-                <w:rFonts w:ascii="Calibri" w:hAnsi="Calibri"/>
-                <w:color w:val="000000"/>
-              </w:rPr>
-              <w:t xml:space="preserve"> 81</w:t>
+              <w:t>Page 81</w:t>
             </w:r>
           </w:p>
         </w:tc>
@@ -3748,14 +3594,7 @@
                 <w:rFonts w:ascii="Calibri" w:hAnsi="Calibri"/>
                 <w:color w:val="000000"/>
               </w:rPr>
-              <w:t>Page</w:t>
-            </w:r>
-            <w:r>
-              <w:rPr>
-                <w:rFonts w:ascii="Calibri" w:hAnsi="Calibri"/>
-                <w:color w:val="000000"/>
-              </w:rPr>
-              <w:t xml:space="preserve"> 110</w:t>
+              <w:t>Page 110</w:t>
             </w:r>
           </w:p>
         </w:tc>
@@ -3875,14 +3714,7 @@
                 <w:rFonts w:ascii="Calibri" w:hAnsi="Calibri"/>
                 <w:color w:val="000000"/>
               </w:rPr>
-              <w:t>Page</w:t>
-            </w:r>
-            <w:r>
-              <w:rPr>
-                <w:rFonts w:ascii="Calibri" w:hAnsi="Calibri"/>
-                <w:color w:val="000000"/>
-              </w:rPr>
-              <w:t xml:space="preserve"> 108</w:t>
+              <w:t>Page 108</w:t>
             </w:r>
           </w:p>
         </w:tc>
@@ -4002,14 +3834,7 @@
                 <w:rFonts w:ascii="Calibri" w:hAnsi="Calibri"/>
                 <w:color w:val="000000"/>
               </w:rPr>
-              <w:t>Page</w:t>
-            </w:r>
-            <w:r>
-              <w:rPr>
-                <w:rFonts w:ascii="Calibri" w:hAnsi="Calibri"/>
-                <w:color w:val="000000"/>
-              </w:rPr>
-              <w:t xml:space="preserve"> 94</w:t>
+              <w:t>Page 94</w:t>
             </w:r>
           </w:p>
         </w:tc>
@@ -4129,14 +3954,7 @@
                 <w:rFonts w:ascii="Calibri" w:hAnsi="Calibri"/>
                 <w:color w:val="000000"/>
               </w:rPr>
-              <w:t>Page</w:t>
-            </w:r>
-            <w:r>
-              <w:rPr>
-                <w:rFonts w:ascii="Calibri" w:hAnsi="Calibri"/>
-                <w:color w:val="000000"/>
-              </w:rPr>
-              <w:t xml:space="preserve"> 77</w:t>
+              <w:t>Page 77</w:t>
             </w:r>
           </w:p>
         </w:tc>
@@ -4256,14 +4074,7 @@
                 <w:rFonts w:ascii="Calibri" w:hAnsi="Calibri"/>
                 <w:color w:val="000000"/>
               </w:rPr>
-              <w:t>Page</w:t>
-            </w:r>
-            <w:r>
-              <w:rPr>
-                <w:rFonts w:ascii="Calibri" w:hAnsi="Calibri"/>
-                <w:color w:val="000000"/>
-              </w:rPr>
-              <w:t xml:space="preserve"> 118</w:t>
+              <w:t>Page 118</w:t>
             </w:r>
           </w:p>
         </w:tc>
@@ -4383,14 +4194,7 @@
                 <w:rFonts w:ascii="Calibri" w:hAnsi="Calibri"/>
                 <w:color w:val="000000"/>
               </w:rPr>
-              <w:t>Page</w:t>
-            </w:r>
-            <w:r>
-              <w:rPr>
-                <w:rFonts w:ascii="Calibri" w:hAnsi="Calibri"/>
-                <w:color w:val="000000"/>
-              </w:rPr>
-              <w:t xml:space="preserve"> 152</w:t>
+              <w:t>Page 152</w:t>
             </w:r>
           </w:p>
         </w:tc>
@@ -4510,14 +4314,7 @@
                 <w:rFonts w:ascii="Calibri" w:hAnsi="Calibri"/>
                 <w:color w:val="000000"/>
               </w:rPr>
-              <w:t>Page</w:t>
-            </w:r>
-            <w:r>
-              <w:rPr>
-                <w:rFonts w:ascii="Calibri" w:hAnsi="Calibri"/>
-                <w:color w:val="000000"/>
-              </w:rPr>
-              <w:t xml:space="preserve"> 90</w:t>
+              <w:t>Page 90</w:t>
             </w:r>
           </w:p>
         </w:tc>
@@ -4637,14 +4434,7 @@
                 <w:rFonts w:ascii="Calibri" w:hAnsi="Calibri"/>
                 <w:color w:val="000000"/>
               </w:rPr>
-              <w:t>Page</w:t>
-            </w:r>
-            <w:r>
-              <w:rPr>
-                <w:rFonts w:ascii="Calibri" w:hAnsi="Calibri"/>
-                <w:color w:val="000000"/>
-              </w:rPr>
-              <w:t xml:space="preserve"> 78</w:t>
+              <w:t>Page 78</w:t>
             </w:r>
           </w:p>
         </w:tc>
@@ -4764,14 +4554,7 @@
                 <w:rFonts w:ascii="Calibri" w:hAnsi="Calibri"/>
                 <w:color w:val="000000"/>
               </w:rPr>
-              <w:t>Page</w:t>
-            </w:r>
-            <w:r>
-              <w:rPr>
-                <w:rFonts w:ascii="Calibri" w:hAnsi="Calibri"/>
-                <w:color w:val="000000"/>
-              </w:rPr>
-              <w:t xml:space="preserve"> 85</w:t>
+              <w:t>Page 85</w:t>
             </w:r>
           </w:p>
         </w:tc>
@@ -4783,9 +4566,7 @@
         <w:tc>
           <w:tcPr>
             <w:tcW w:w="3070" w:type="dxa"/>
-            <w:tcBorders>
-              <w:bottom w:val="nil"/>
-            </w:tcBorders>
+            <w:vMerge w:val="restart"/>
             <w:vAlign w:val="center"/>
           </w:tcPr>
           <w:p>
@@ -4894,14 +4675,7 @@
                 <w:rFonts w:ascii="Calibri" w:hAnsi="Calibri"/>
                 <w:color w:val="000000"/>
               </w:rPr>
-              <w:t>Page</w:t>
-            </w:r>
-            <w:r>
-              <w:rPr>
-                <w:rFonts w:ascii="Calibri" w:hAnsi="Calibri"/>
-                <w:color w:val="000000"/>
-              </w:rPr>
-              <w:t xml:space="preserve"> 103</w:t>
+              <w:t>Page 103</w:t>
             </w:r>
           </w:p>
         </w:tc>
@@ -4913,19 +4687,15 @@
         <w:tc>
           <w:tcPr>
             <w:tcW w:w="3070" w:type="dxa"/>
-            <w:tcBorders>
-              <w:top w:val="nil"/>
-              <w:bottom w:val="nil"/>
-            </w:tcBorders>
-            <w:vAlign w:val="center"/>
-          </w:tcPr>
-          <w:p>
-            <w:pPr>
-              <w:pStyle w:val="16"/>
-              <w:spacing w:line="240" w:lineRule="auto"/>
-            </w:pPr>
-            <w:bookmarkStart w:id="0" w:name="_GoBack"/>
-            <w:bookmarkEnd w:id="0"/>
+            <w:vMerge w:val="continue"/>
+            <w:tcBorders/>
+            <w:vAlign w:val="center"/>
+          </w:tcPr>
+          <w:p>
+            <w:pPr>
+              <w:pStyle w:val="16"/>
+              <w:spacing w:line="240" w:lineRule="auto"/>
+            </w:pPr>
           </w:p>
         </w:tc>
         <w:tc>
@@ -5024,14 +4794,7 @@
                 <w:rFonts w:ascii="Calibri" w:hAnsi="Calibri"/>
                 <w:color w:val="000000"/>
               </w:rPr>
-              <w:t>Page</w:t>
-            </w:r>
-            <w:r>
-              <w:rPr>
-                <w:rFonts w:ascii="Calibri" w:hAnsi="Calibri"/>
-                <w:color w:val="000000"/>
-              </w:rPr>
-              <w:t xml:space="preserve"> 141</w:t>
+              <w:t>Page 141</w:t>
             </w:r>
           </w:p>
         </w:tc>
@@ -5043,9 +4806,8 @@
         <w:tc>
           <w:tcPr>
             <w:tcW w:w="3070" w:type="dxa"/>
-            <w:tcBorders>
-              <w:top w:val="nil"/>
-            </w:tcBorders>
+            <w:vMerge w:val="continue"/>
+            <w:tcBorders/>
             <w:vAlign w:val="center"/>
           </w:tcPr>
           <w:p>
@@ -5151,14 +4913,7 @@
                 <w:rFonts w:ascii="Calibri" w:hAnsi="Calibri"/>
                 <w:color w:val="000000"/>
               </w:rPr>
-              <w:t>Page</w:t>
-            </w:r>
-            <w:r>
-              <w:rPr>
-                <w:rFonts w:ascii="Calibri" w:hAnsi="Calibri"/>
-                <w:color w:val="000000"/>
-              </w:rPr>
-              <w:t xml:space="preserve"> 149</w:t>
+              <w:t>Page 149</w:t>
             </w:r>
           </w:p>
         </w:tc>
@@ -5278,14 +5033,7 @@
                 <w:rFonts w:ascii="Calibri" w:hAnsi="Calibri"/>
                 <w:color w:val="000000"/>
               </w:rPr>
-              <w:t>Page</w:t>
-            </w:r>
-            <w:r>
-              <w:rPr>
-                <w:rFonts w:ascii="Calibri" w:hAnsi="Calibri"/>
-                <w:color w:val="000000"/>
-              </w:rPr>
-              <w:t xml:space="preserve"> 88</w:t>
+              <w:t>Page 88</w:t>
             </w:r>
           </w:p>
         </w:tc>
@@ -5405,14 +5153,7 @@
                 <w:rFonts w:ascii="Calibri" w:hAnsi="Calibri"/>
                 <w:color w:val="000000"/>
               </w:rPr>
-              <w:t>Page</w:t>
-            </w:r>
-            <w:r>
-              <w:rPr>
-                <w:rFonts w:ascii="Calibri" w:hAnsi="Calibri"/>
-                <w:color w:val="000000"/>
-              </w:rPr>
-              <w:t xml:space="preserve"> 58</w:t>
+              <w:t>Page 58</w:t>
             </w:r>
           </w:p>
         </w:tc>
@@ -5532,14 +5273,7 @@
                 <w:rFonts w:ascii="Calibri" w:hAnsi="Calibri"/>
                 <w:color w:val="000000"/>
               </w:rPr>
-              <w:t>Page</w:t>
-            </w:r>
-            <w:r>
-              <w:rPr>
-                <w:rFonts w:ascii="Calibri" w:hAnsi="Calibri"/>
-                <w:color w:val="000000"/>
-              </w:rPr>
-              <w:t xml:space="preserve"> 145</w:t>
+              <w:t>Page 145</w:t>
             </w:r>
           </w:p>
         </w:tc>
@@ -5659,14 +5393,7 @@
                 <w:rFonts w:ascii="Calibri" w:hAnsi="Calibri"/>
                 <w:color w:val="000000"/>
               </w:rPr>
-              <w:t>Page</w:t>
-            </w:r>
-            <w:r>
-              <w:rPr>
-                <w:rFonts w:ascii="Calibri" w:hAnsi="Calibri"/>
-                <w:color w:val="000000"/>
-              </w:rPr>
-              <w:t xml:space="preserve"> 86</w:t>
+              <w:t>Page 86</w:t>
             </w:r>
           </w:p>
         </w:tc>
@@ -5786,14 +5513,7 @@
                 <w:rFonts w:ascii="Calibri" w:hAnsi="Calibri"/>
                 <w:color w:val="000000"/>
               </w:rPr>
-              <w:t>Page</w:t>
-            </w:r>
-            <w:r>
-              <w:rPr>
-                <w:rFonts w:ascii="Calibri" w:hAnsi="Calibri"/>
-                <w:color w:val="000000"/>
-              </w:rPr>
-              <w:t xml:space="preserve"> 71</w:t>
+              <w:t>Page 71</w:t>
             </w:r>
           </w:p>
         </w:tc>
@@ -5913,14 +5633,7 @@
                 <w:rFonts w:ascii="Calibri" w:hAnsi="Calibri"/>
                 <w:color w:val="000000"/>
               </w:rPr>
-              <w:t>Page</w:t>
-            </w:r>
-            <w:r>
-              <w:rPr>
-                <w:rFonts w:ascii="Calibri" w:hAnsi="Calibri"/>
-                <w:color w:val="000000"/>
-              </w:rPr>
-              <w:t xml:space="preserve"> 146</w:t>
+              <w:t>Page 146</w:t>
             </w:r>
           </w:p>
         </w:tc>
@@ -6040,14 +5753,7 @@
                 <w:rFonts w:ascii="Calibri" w:hAnsi="Calibri"/>
                 <w:color w:val="000000"/>
               </w:rPr>
-              <w:t>Page</w:t>
-            </w:r>
-            <w:r>
-              <w:rPr>
-                <w:rFonts w:ascii="Calibri" w:hAnsi="Calibri"/>
-                <w:color w:val="000000"/>
-              </w:rPr>
-              <w:t xml:space="preserve"> 143</w:t>
+              <w:t>Page 143</w:t>
             </w:r>
           </w:p>
         </w:tc>
@@ -6167,14 +5873,7 @@
                 <w:rFonts w:ascii="Calibri" w:hAnsi="Calibri"/>
                 <w:color w:val="000000"/>
               </w:rPr>
-              <w:t>Page</w:t>
-            </w:r>
-            <w:r>
-              <w:rPr>
-                <w:rFonts w:ascii="Calibri" w:hAnsi="Calibri"/>
-                <w:color w:val="000000"/>
-              </w:rPr>
-              <w:t xml:space="preserve"> 127</w:t>
+              <w:t>Page 127</w:t>
             </w:r>
           </w:p>
         </w:tc>
@@ -6294,14 +5993,7 @@
                 <w:rFonts w:ascii="Calibri" w:hAnsi="Calibri"/>
                 <w:color w:val="000000"/>
               </w:rPr>
-              <w:t>Page</w:t>
-            </w:r>
-            <w:r>
-              <w:rPr>
-                <w:rFonts w:ascii="Calibri" w:hAnsi="Calibri"/>
-                <w:color w:val="000000"/>
-              </w:rPr>
-              <w:t xml:space="preserve"> 100</w:t>
+              <w:t>Page 100</w:t>
             </w:r>
           </w:p>
         </w:tc>
@@ -6421,14 +6113,7 @@
                 <w:rFonts w:ascii="Calibri" w:hAnsi="Calibri"/>
                 <w:color w:val="000000"/>
               </w:rPr>
-              <w:t>Page</w:t>
-            </w:r>
-            <w:r>
-              <w:rPr>
-                <w:rFonts w:ascii="Calibri" w:hAnsi="Calibri"/>
-                <w:color w:val="000000"/>
-              </w:rPr>
-              <w:t xml:space="preserve"> 134</w:t>
+              <w:t>Page 134</w:t>
             </w:r>
           </w:p>
         </w:tc>
@@ -6548,14 +6233,7 @@
                 <w:rFonts w:ascii="Calibri" w:hAnsi="Calibri"/>
                 <w:color w:val="000000"/>
               </w:rPr>
-              <w:t>Page</w:t>
-            </w:r>
-            <w:r>
-              <w:rPr>
-                <w:rFonts w:ascii="Calibri" w:hAnsi="Calibri"/>
-                <w:color w:val="000000"/>
-              </w:rPr>
-              <w:t xml:space="preserve"> 96</w:t>
+              <w:t>Page 96</w:t>
             </w:r>
           </w:p>
         </w:tc>
@@ -6675,14 +6353,7 @@
                 <w:rFonts w:ascii="Calibri" w:hAnsi="Calibri"/>
                 <w:color w:val="000000"/>
               </w:rPr>
-              <w:t>Page</w:t>
-            </w:r>
-            <w:r>
-              <w:rPr>
-                <w:rFonts w:ascii="Calibri" w:hAnsi="Calibri"/>
-                <w:color w:val="000000"/>
-              </w:rPr>
-              <w:t xml:space="preserve"> 133</w:t>
+              <w:t>Page 133</w:t>
             </w:r>
           </w:p>
         </w:tc>
@@ -6802,14 +6473,7 @@
                 <w:rFonts w:ascii="Calibri" w:hAnsi="Calibri"/>
                 <w:color w:val="000000"/>
               </w:rPr>
-              <w:t>Page</w:t>
-            </w:r>
-            <w:r>
-              <w:rPr>
-                <w:rFonts w:ascii="Calibri" w:hAnsi="Calibri"/>
-                <w:color w:val="000000"/>
-              </w:rPr>
-              <w:t xml:space="preserve"> 84</w:t>
+              <w:t>Page 84</w:t>
             </w:r>
           </w:p>
         </w:tc>
@@ -7050,14 +6714,7 @@
                 <w:rFonts w:ascii="Calibri" w:hAnsi="Calibri"/>
                 <w:color w:val="000000"/>
               </w:rPr>
-              <w:t>Page</w:t>
-            </w:r>
-            <w:r>
-              <w:rPr>
-                <w:rFonts w:ascii="Calibri" w:hAnsi="Calibri"/>
-                <w:color w:val="000000"/>
-              </w:rPr>
-              <w:t xml:space="preserve"> 113</w:t>
+              <w:t>Page 113</w:t>
             </w:r>
           </w:p>
         </w:tc>
@@ -7177,14 +6834,7 @@
                 <w:rFonts w:ascii="Calibri" w:hAnsi="Calibri"/>
                 <w:color w:val="000000"/>
               </w:rPr>
-              <w:t>Page</w:t>
-            </w:r>
-            <w:r>
-              <w:rPr>
-                <w:rFonts w:ascii="Calibri" w:hAnsi="Calibri"/>
-                <w:color w:val="000000"/>
-              </w:rPr>
-              <w:t xml:space="preserve"> 95</w:t>
+              <w:t>Page 95</w:t>
             </w:r>
           </w:p>
         </w:tc>
@@ -7304,14 +6954,7 @@
                 <w:rFonts w:ascii="Calibri" w:hAnsi="Calibri"/>
                 <w:color w:val="000000"/>
               </w:rPr>
-              <w:t>Page</w:t>
-            </w:r>
-            <w:r>
-              <w:rPr>
-                <w:rFonts w:ascii="Calibri" w:hAnsi="Calibri"/>
-                <w:color w:val="000000"/>
-              </w:rPr>
-              <w:t xml:space="preserve"> 82</w:t>
+              <w:t>Page 82</w:t>
             </w:r>
           </w:p>
         </w:tc>
@@ -7431,14 +7074,7 @@
                 <w:rFonts w:ascii="Calibri" w:hAnsi="Calibri"/>
                 <w:color w:val="000000"/>
               </w:rPr>
-              <w:t>Page</w:t>
-            </w:r>
-            <w:r>
-              <w:rPr>
-                <w:rFonts w:ascii="Calibri" w:hAnsi="Calibri"/>
-                <w:color w:val="000000"/>
-              </w:rPr>
-              <w:t xml:space="preserve"> 101</w:t>
+              <w:t>Page 101</w:t>
             </w:r>
           </w:p>
         </w:tc>
@@ -7558,14 +7194,7 @@
                 <w:rFonts w:ascii="Calibri" w:hAnsi="Calibri"/>
                 <w:color w:val="000000"/>
               </w:rPr>
-              <w:t>Page</w:t>
-            </w:r>
-            <w:r>
-              <w:rPr>
-                <w:rFonts w:ascii="Calibri" w:hAnsi="Calibri"/>
-                <w:color w:val="000000"/>
-              </w:rPr>
-              <w:t xml:space="preserve"> 148</w:t>
+              <w:t>Page 148</w:t>
             </w:r>
           </w:p>
         </w:tc>
@@ -7685,14 +7314,7 @@
                 <w:rFonts w:ascii="Calibri" w:hAnsi="Calibri"/>
                 <w:color w:val="000000"/>
               </w:rPr>
-              <w:t>Page</w:t>
-            </w:r>
-            <w:r>
-              <w:rPr>
-                <w:rFonts w:ascii="Calibri" w:hAnsi="Calibri"/>
-                <w:color w:val="000000"/>
-              </w:rPr>
-              <w:t xml:space="preserve"> 122</w:t>
+              <w:t>Page 122</w:t>
             </w:r>
           </w:p>
         </w:tc>
@@ -7812,14 +7434,7 @@
                 <w:rFonts w:ascii="Calibri" w:hAnsi="Calibri"/>
                 <w:color w:val="000000"/>
               </w:rPr>
-              <w:t>Page</w:t>
-            </w:r>
-            <w:r>
-              <w:rPr>
-                <w:rFonts w:ascii="Calibri" w:hAnsi="Calibri"/>
-                <w:color w:val="000000"/>
-              </w:rPr>
-              <w:t xml:space="preserve"> 128</w:t>
+              <w:t>Page 128</w:t>
             </w:r>
           </w:p>
         </w:tc>
@@ -7939,14 +7554,16 @@
                 <w:rFonts w:ascii="Calibri" w:hAnsi="Calibri"/>
                 <w:color w:val="000000"/>
               </w:rPr>
-              <w:t>Page</w:t>
-            </w:r>
-            <w:r>
-              <w:rPr>
-                <w:rFonts w:ascii="Calibri" w:hAnsi="Calibri"/>
-                <w:color w:val="000000"/>
-              </w:rPr>
-              <w:t xml:space="preserve"> 112</w:t>
+              <w:t>Page 11</w:t>
+            </w:r>
+            <w:bookmarkStart w:id="0" w:name="_GoBack"/>
+            <w:bookmarkEnd w:id="0"/>
+            <w:r>
+              <w:rPr>
+                <w:rFonts w:ascii="Calibri" w:hAnsi="Calibri"/>
+                <w:color w:val="000000"/>
+              </w:rPr>
+              <w:t>2</w:t>
             </w:r>
           </w:p>
         </w:tc>
@@ -8066,14 +7683,7 @@
                 <w:rFonts w:ascii="Calibri" w:hAnsi="Calibri"/>
                 <w:color w:val="000000"/>
               </w:rPr>
-              <w:t>Page</w:t>
-            </w:r>
-            <w:r>
-              <w:rPr>
-                <w:rFonts w:ascii="Calibri" w:hAnsi="Calibri"/>
-                <w:color w:val="000000"/>
-              </w:rPr>
-              <w:t xml:space="preserve"> 61</w:t>
+              <w:t>Page 61</w:t>
             </w:r>
           </w:p>
         </w:tc>
@@ -8193,14 +7803,7 @@
                 <w:rFonts w:ascii="Calibri" w:hAnsi="Calibri"/>
                 <w:color w:val="000000"/>
               </w:rPr>
-              <w:t>Page</w:t>
-            </w:r>
-            <w:r>
-              <w:rPr>
-                <w:rFonts w:ascii="Calibri" w:hAnsi="Calibri"/>
-                <w:color w:val="000000"/>
-              </w:rPr>
-              <w:t xml:space="preserve"> 124</w:t>
+              <w:t>Page 124</w:t>
             </w:r>
           </w:p>
         </w:tc>
@@ -8320,14 +7923,7 @@
                 <w:rFonts w:ascii="Calibri" w:hAnsi="Calibri"/>
                 <w:color w:val="000000"/>
               </w:rPr>
-              <w:t>Page</w:t>
-            </w:r>
-            <w:r>
-              <w:rPr>
-                <w:rFonts w:ascii="Calibri" w:hAnsi="Calibri"/>
-                <w:color w:val="000000"/>
-              </w:rPr>
-              <w:t xml:space="preserve"> 131</w:t>
+              <w:t>Page 131</w:t>
             </w:r>
           </w:p>
         </w:tc>
@@ -8447,14 +8043,7 @@
                 <w:rFonts w:ascii="Calibri" w:hAnsi="Calibri"/>
                 <w:color w:val="000000"/>
               </w:rPr>
-              <w:t>Page</w:t>
-            </w:r>
-            <w:r>
-              <w:rPr>
-                <w:rFonts w:ascii="Calibri" w:hAnsi="Calibri"/>
-                <w:color w:val="000000"/>
-              </w:rPr>
-              <w:t xml:space="preserve"> 126</w:t>
+              <w:t>Page 126</w:t>
             </w:r>
           </w:p>
         </w:tc>
@@ -8574,14 +8163,7 @@
                 <w:rFonts w:ascii="Calibri" w:hAnsi="Calibri"/>
                 <w:color w:val="000000"/>
               </w:rPr>
-              <w:t>Page</w:t>
-            </w:r>
-            <w:r>
-              <w:rPr>
-                <w:rFonts w:ascii="Calibri" w:hAnsi="Calibri"/>
-                <w:color w:val="000000"/>
-              </w:rPr>
-              <w:t xml:space="preserve"> 67</w:t>
+              <w:t>Page 67</w:t>
             </w:r>
           </w:p>
         </w:tc>
@@ -8701,14 +8283,7 @@
                 <w:rFonts w:ascii="Calibri" w:hAnsi="Calibri"/>
                 <w:color w:val="000000"/>
               </w:rPr>
-              <w:t>Page</w:t>
-            </w:r>
-            <w:r>
-              <w:rPr>
-                <w:rFonts w:ascii="Calibri" w:hAnsi="Calibri"/>
-                <w:color w:val="000000"/>
-              </w:rPr>
-              <w:t xml:space="preserve"> 97</w:t>
+              <w:t>Page 97</w:t>
             </w:r>
           </w:p>
         </w:tc>
@@ -8828,14 +8403,7 @@
                 <w:rFonts w:ascii="Calibri" w:hAnsi="Calibri"/>
                 <w:color w:val="000000"/>
               </w:rPr>
-              <w:t>Page</w:t>
-            </w:r>
-            <w:r>
-              <w:rPr>
-                <w:rFonts w:ascii="Calibri" w:hAnsi="Calibri"/>
-                <w:color w:val="000000"/>
-              </w:rPr>
-              <w:t xml:space="preserve"> 64</w:t>
+              <w:t>Page 64</w:t>
             </w:r>
           </w:p>
         </w:tc>
@@ -8847,9 +8415,7 @@
         <w:tc>
           <w:tcPr>
             <w:tcW w:w="3070" w:type="dxa"/>
-            <w:tcBorders>
-              <w:bottom w:val="nil"/>
-            </w:tcBorders>
+            <w:vMerge w:val="restart"/>
             <w:vAlign w:val="center"/>
           </w:tcPr>
           <w:p>
@@ -8958,14 +8524,7 @@
                 <w:rFonts w:ascii="Calibri" w:hAnsi="Calibri"/>
                 <w:color w:val="000000"/>
               </w:rPr>
-              <w:t>Page</w:t>
-            </w:r>
-            <w:r>
-              <w:rPr>
-                <w:rFonts w:ascii="Calibri" w:hAnsi="Calibri"/>
-                <w:color w:val="000000"/>
-              </w:rPr>
-              <w:t xml:space="preserve"> 140</w:t>
+              <w:t>Page 140</w:t>
             </w:r>
           </w:p>
         </w:tc>
@@ -8977,9 +8536,8 @@
         <w:tc>
           <w:tcPr>
             <w:tcW w:w="3070" w:type="dxa"/>
-            <w:tcBorders>
-              <w:top w:val="nil"/>
-            </w:tcBorders>
+            <w:vMerge w:val="continue"/>
+            <w:tcBorders/>
             <w:vAlign w:val="center"/>
           </w:tcPr>
           <w:p>
@@ -9085,14 +8643,7 @@
                 <w:rFonts w:ascii="Calibri" w:hAnsi="Calibri"/>
                 <w:color w:val="000000"/>
               </w:rPr>
-              <w:t>Page</w:t>
-            </w:r>
-            <w:r>
-              <w:rPr>
-                <w:rFonts w:ascii="Calibri" w:hAnsi="Calibri"/>
-                <w:color w:val="000000"/>
-              </w:rPr>
-              <w:t xml:space="preserve"> 115</w:t>
+              <w:t>Page 115</w:t>
             </w:r>
           </w:p>
         </w:tc>
@@ -9212,14 +8763,7 @@
                 <w:rFonts w:ascii="Calibri" w:hAnsi="Calibri"/>
                 <w:color w:val="000000"/>
               </w:rPr>
-              <w:t>Page</w:t>
-            </w:r>
-            <w:r>
-              <w:rPr>
-                <w:rFonts w:ascii="Calibri" w:hAnsi="Calibri"/>
-                <w:color w:val="000000"/>
-              </w:rPr>
-              <w:t xml:space="preserve"> 89</w:t>
+              <w:t>Page 89</w:t>
             </w:r>
           </w:p>
         </w:tc>
@@ -9339,14 +8883,7 @@
                 <w:rFonts w:ascii="Calibri" w:hAnsi="Calibri"/>
                 <w:color w:val="000000"/>
               </w:rPr>
-              <w:t>Page</w:t>
-            </w:r>
-            <w:r>
-              <w:rPr>
-                <w:rFonts w:ascii="Calibri" w:hAnsi="Calibri"/>
-                <w:color w:val="000000"/>
-              </w:rPr>
-              <w:t xml:space="preserve"> 66</w:t>
+              <w:t>Page 66</w:t>
             </w:r>
           </w:p>
         </w:tc>
@@ -9466,14 +9003,7 @@
                 <w:rFonts w:ascii="Calibri" w:hAnsi="Calibri"/>
                 <w:color w:val="000000"/>
               </w:rPr>
-              <w:t>Page</w:t>
-            </w:r>
-            <w:r>
-              <w:rPr>
-                <w:rFonts w:ascii="Calibri" w:hAnsi="Calibri"/>
-                <w:color w:val="000000"/>
-              </w:rPr>
-              <w:t xml:space="preserve"> 135</w:t>
+              <w:t>Page 135</w:t>
             </w:r>
           </w:p>
         </w:tc>
@@ -9593,14 +9123,7 @@
                 <w:rFonts w:ascii="Calibri" w:hAnsi="Calibri"/>
                 <w:color w:val="000000"/>
               </w:rPr>
-              <w:t>Page</w:t>
-            </w:r>
-            <w:r>
-              <w:rPr>
-                <w:rFonts w:ascii="Calibri" w:hAnsi="Calibri"/>
-                <w:color w:val="000000"/>
-              </w:rPr>
-              <w:t xml:space="preserve"> 105</w:t>
+              <w:t>Page 105</w:t>
             </w:r>
           </w:p>
         </w:tc>
@@ -9720,14 +9243,7 @@
                 <w:rFonts w:ascii="Calibri" w:hAnsi="Calibri"/>
                 <w:color w:val="000000"/>
               </w:rPr>
-              <w:t>Page</w:t>
-            </w:r>
-            <w:r>
-              <w:rPr>
-                <w:rFonts w:ascii="Calibri" w:hAnsi="Calibri"/>
-                <w:color w:val="000000"/>
-              </w:rPr>
-              <w:t xml:space="preserve"> 125</w:t>
+              <w:t>Page 125</w:t>
             </w:r>
           </w:p>
         </w:tc>
@@ -9847,14 +9363,7 @@
                 <w:rFonts w:ascii="Calibri" w:hAnsi="Calibri"/>
                 <w:color w:val="000000"/>
               </w:rPr>
-              <w:t>Page</w:t>
-            </w:r>
-            <w:r>
-              <w:rPr>
-                <w:rFonts w:ascii="Calibri" w:hAnsi="Calibri"/>
-                <w:color w:val="000000"/>
-              </w:rPr>
-              <w:t xml:space="preserve"> 130</w:t>
+              <w:t>Page 130</w:t>
             </w:r>
           </w:p>
         </w:tc>
@@ -9974,14 +9483,7 @@
                 <w:rFonts w:ascii="Calibri" w:hAnsi="Calibri"/>
                 <w:color w:val="000000"/>
               </w:rPr>
-              <w:t>Page</w:t>
-            </w:r>
-            <w:r>
-              <w:rPr>
-                <w:rFonts w:ascii="Calibri" w:hAnsi="Calibri"/>
-                <w:color w:val="000000"/>
-              </w:rPr>
-              <w:t xml:space="preserve"> 98</w:t>
+              <w:t>Page 98</w:t>
             </w:r>
           </w:p>
         </w:tc>
@@ -10101,14 +9603,7 @@
                 <w:rFonts w:ascii="Calibri" w:hAnsi="Calibri"/>
                 <w:color w:val="000000"/>
               </w:rPr>
-              <w:t>Page</w:t>
-            </w:r>
-            <w:r>
-              <w:rPr>
-                <w:rFonts w:ascii="Calibri" w:hAnsi="Calibri"/>
-                <w:color w:val="000000"/>
-              </w:rPr>
-              <w:t xml:space="preserve"> 76</w:t>
+              <w:t>Page 76</w:t>
             </w:r>
           </w:p>
         </w:tc>
@@ -10228,14 +9723,7 @@
                 <w:rFonts w:ascii="Calibri" w:hAnsi="Calibri"/>
                 <w:color w:val="000000"/>
               </w:rPr>
-              <w:t>Page</w:t>
-            </w:r>
-            <w:r>
-              <w:rPr>
-                <w:rFonts w:ascii="Calibri" w:hAnsi="Calibri"/>
-                <w:color w:val="000000"/>
-              </w:rPr>
-              <w:t xml:space="preserve"> 59</w:t>
+              <w:t>Page 59</w:t>
             </w:r>
           </w:p>
         </w:tc>
@@ -10355,14 +9843,7 @@
                 <w:rFonts w:ascii="Calibri" w:hAnsi="Calibri"/>
                 <w:color w:val="000000"/>
               </w:rPr>
-              <w:t>Page</w:t>
-            </w:r>
-            <w:r>
-              <w:rPr>
-                <w:rFonts w:ascii="Calibri" w:hAnsi="Calibri"/>
-                <w:color w:val="000000"/>
-              </w:rPr>
-              <w:t xml:space="preserve"> 150</w:t>
+              <w:t>Page 150</w:t>
             </w:r>
           </w:p>
         </w:tc>
@@ -10482,14 +9963,7 @@
                 <w:rFonts w:ascii="Calibri" w:hAnsi="Calibri"/>
                 <w:color w:val="000000"/>
               </w:rPr>
-              <w:t>Page</w:t>
-            </w:r>
-            <w:r>
-              <w:rPr>
-                <w:rFonts w:ascii="Calibri" w:hAnsi="Calibri"/>
-                <w:color w:val="000000"/>
-              </w:rPr>
-              <w:t xml:space="preserve"> 114</w:t>
+              <w:t>Page 114</w:t>
             </w:r>
           </w:p>
         </w:tc>
@@ -10609,14 +10083,7 @@
                 <w:rFonts w:ascii="Calibri" w:hAnsi="Calibri"/>
                 <w:color w:val="000000"/>
               </w:rPr>
-              <w:t>Page</w:t>
-            </w:r>
-            <w:r>
-              <w:rPr>
-                <w:rFonts w:ascii="Calibri" w:hAnsi="Calibri"/>
-                <w:color w:val="000000"/>
-              </w:rPr>
-              <w:t xml:space="preserve"> 104</w:t>
+              <w:t>Page 104</w:t>
             </w:r>
           </w:p>
         </w:tc>
@@ -10736,14 +10203,7 @@
                 <w:rFonts w:ascii="Calibri" w:hAnsi="Calibri"/>
                 <w:color w:val="000000"/>
               </w:rPr>
-              <w:t>Page</w:t>
-            </w:r>
-            <w:r>
-              <w:rPr>
-                <w:rFonts w:ascii="Calibri" w:hAnsi="Calibri"/>
-                <w:color w:val="000000"/>
-              </w:rPr>
-              <w:t xml:space="preserve"> 119</w:t>
+              <w:t>Page 119</w:t>
             </w:r>
           </w:p>
         </w:tc>
@@ -10863,14 +10323,7 @@
                 <w:rFonts w:ascii="Calibri" w:hAnsi="Calibri"/>
                 <w:color w:val="000000"/>
               </w:rPr>
-              <w:t>Page</w:t>
-            </w:r>
-            <w:r>
-              <w:rPr>
-                <w:rFonts w:ascii="Calibri" w:hAnsi="Calibri"/>
-                <w:color w:val="000000"/>
-              </w:rPr>
-              <w:t xml:space="preserve"> 69</w:t>
+              <w:t>Page 69</w:t>
             </w:r>
           </w:p>
         </w:tc>
@@ -10990,14 +10443,7 @@
                 <w:rFonts w:ascii="Calibri" w:hAnsi="Calibri"/>
                 <w:color w:val="000000"/>
               </w:rPr>
-              <w:t>Page</w:t>
-            </w:r>
-            <w:r>
-              <w:rPr>
-                <w:rFonts w:ascii="Calibri" w:hAnsi="Calibri"/>
-                <w:color w:val="000000"/>
-              </w:rPr>
-              <w:t xml:space="preserve"> 57</w:t>
+              <w:t>Page 57</w:t>
             </w:r>
           </w:p>
         </w:tc>
@@ -11117,14 +10563,7 @@
                 <w:rFonts w:ascii="Calibri" w:hAnsi="Calibri"/>
                 <w:color w:val="000000"/>
               </w:rPr>
-              <w:t>Page</w:t>
-            </w:r>
-            <w:r>
-              <w:rPr>
-                <w:rFonts w:ascii="Calibri" w:hAnsi="Calibri"/>
-                <w:color w:val="000000"/>
-              </w:rPr>
-              <w:t xml:space="preserve"> 137</w:t>
+              <w:t>Page 137</w:t>
             </w:r>
           </w:p>
         </w:tc>
@@ -11244,14 +10683,7 @@
                 <w:rFonts w:ascii="Calibri" w:hAnsi="Calibri"/>
                 <w:color w:val="000000"/>
               </w:rPr>
-              <w:t>Page</w:t>
-            </w:r>
-            <w:r>
-              <w:rPr>
-                <w:rFonts w:ascii="Calibri" w:hAnsi="Calibri"/>
-                <w:color w:val="000000"/>
-              </w:rPr>
-              <w:t xml:space="preserve"> 116</w:t>
+              <w:t>Page 116</w:t>
             </w:r>
           </w:p>
         </w:tc>
@@ -11263,9 +10695,7 @@
         <w:tc>
           <w:tcPr>
             <w:tcW w:w="3070" w:type="dxa"/>
-            <w:tcBorders>
-              <w:bottom w:val="nil"/>
-            </w:tcBorders>
+            <w:vMerge w:val="restart"/>
             <w:vAlign w:val="center"/>
           </w:tcPr>
           <w:p>
@@ -11374,14 +10804,7 @@
                 <w:rFonts w:ascii="Calibri" w:hAnsi="Calibri"/>
                 <w:color w:val="000000"/>
               </w:rPr>
-              <w:t>Page</w:t>
-            </w:r>
-            <w:r>
-              <w:rPr>
-                <w:rFonts w:ascii="Calibri" w:hAnsi="Calibri"/>
-                <w:color w:val="000000"/>
-              </w:rPr>
-              <w:t xml:space="preserve"> 117</w:t>
+              <w:t>Page 117</w:t>
             </w:r>
           </w:p>
         </w:tc>
@@ -11393,9 +10816,8 @@
         <w:tc>
           <w:tcPr>
             <w:tcW w:w="3070" w:type="dxa"/>
-            <w:tcBorders>
-              <w:top w:val="nil"/>
-            </w:tcBorders>
+            <w:vMerge w:val="continue"/>
+            <w:tcBorders/>
             <w:vAlign w:val="center"/>
           </w:tcPr>
           <w:p>
@@ -11501,14 +10923,7 @@
                 <w:rFonts w:ascii="Calibri" w:hAnsi="Calibri"/>
                 <w:color w:val="000000"/>
               </w:rPr>
-              <w:t>Page</w:t>
-            </w:r>
-            <w:r>
-              <w:rPr>
-                <w:rFonts w:ascii="Calibri" w:hAnsi="Calibri"/>
-                <w:color w:val="000000"/>
-              </w:rPr>
-              <w:t xml:space="preserve"> 123</w:t>
+              <w:t>Page 123</w:t>
             </w:r>
           </w:p>
         </w:tc>
@@ -11628,14 +11043,7 @@
                 <w:rFonts w:ascii="Calibri" w:hAnsi="Calibri"/>
                 <w:color w:val="000000"/>
               </w:rPr>
-              <w:t>Page</w:t>
-            </w:r>
-            <w:r>
-              <w:rPr>
-                <w:rFonts w:ascii="Calibri" w:hAnsi="Calibri"/>
-                <w:color w:val="000000"/>
-              </w:rPr>
-              <w:t xml:space="preserve"> 60</w:t>
+              <w:t>Page 60</w:t>
             </w:r>
           </w:p>
         </w:tc>
@@ -11755,14 +11163,7 @@
                 <w:rFonts w:ascii="Calibri" w:hAnsi="Calibri"/>
                 <w:color w:val="000000"/>
               </w:rPr>
-              <w:t>Page</w:t>
-            </w:r>
-            <w:r>
-              <w:rPr>
-                <w:rFonts w:ascii="Calibri" w:hAnsi="Calibri"/>
-                <w:color w:val="000000"/>
-              </w:rPr>
-              <w:t xml:space="preserve"> 72</w:t>
+              <w:t>Page 72</w:t>
             </w:r>
           </w:p>
         </w:tc>
@@ -11882,14 +11283,7 @@
                 <w:rFonts w:ascii="Calibri" w:hAnsi="Calibri"/>
                 <w:color w:val="000000"/>
               </w:rPr>
-              <w:t>Page</w:t>
-            </w:r>
-            <w:r>
-              <w:rPr>
-                <w:rFonts w:ascii="Calibri" w:hAnsi="Calibri"/>
-                <w:color w:val="000000"/>
-              </w:rPr>
-              <w:t xml:space="preserve"> 142</w:t>
+              <w:t>Page 142</w:t>
             </w:r>
           </w:p>
         </w:tc>
@@ -12009,14 +11403,7 @@
                 <w:rFonts w:ascii="Calibri" w:hAnsi="Calibri"/>
                 <w:color w:val="000000"/>
               </w:rPr>
-              <w:t>Page</w:t>
-            </w:r>
-            <w:r>
-              <w:rPr>
-                <w:rFonts w:ascii="Calibri" w:hAnsi="Calibri"/>
-                <w:color w:val="000000"/>
-              </w:rPr>
-              <w:t xml:space="preserve"> 138</w:t>
+              <w:t>Page 138</w:t>
             </w:r>
           </w:p>
         </w:tc>
@@ -12136,14 +11523,7 @@
                 <w:rFonts w:ascii="Calibri" w:hAnsi="Calibri"/>
                 <w:color w:val="000000"/>
               </w:rPr>
-              <w:t>Page</w:t>
-            </w:r>
-            <w:r>
-              <w:rPr>
-                <w:rFonts w:ascii="Calibri" w:hAnsi="Calibri"/>
-                <w:color w:val="000000"/>
-              </w:rPr>
-              <w:t xml:space="preserve"> 153</w:t>
+              <w:t>Page 153</w:t>
             </w:r>
           </w:p>
         </w:tc>
@@ -12263,14 +11643,7 @@
                 <w:rFonts w:ascii="Calibri" w:hAnsi="Calibri"/>
                 <w:color w:val="000000"/>
               </w:rPr>
-              <w:t>Page</w:t>
-            </w:r>
-            <w:r>
-              <w:rPr>
-                <w:rFonts w:ascii="Calibri" w:hAnsi="Calibri"/>
-                <w:color w:val="000000"/>
-              </w:rPr>
-              <w:t xml:space="preserve"> 93</w:t>
+              <w:t>Page 93</w:t>
             </w:r>
           </w:p>
         </w:tc>
@@ -12390,14 +11763,7 @@
                 <w:rFonts w:ascii="Calibri" w:hAnsi="Calibri"/>
                 <w:color w:val="000000"/>
               </w:rPr>
-              <w:t>Page</w:t>
-            </w:r>
-            <w:r>
-              <w:rPr>
-                <w:rFonts w:ascii="Calibri" w:hAnsi="Calibri"/>
-                <w:color w:val="000000"/>
-              </w:rPr>
-              <w:t xml:space="preserve"> 102</w:t>
+              <w:t>Page 102</w:t>
             </w:r>
           </w:p>
         </w:tc>
@@ -12517,14 +11883,7 @@
                 <w:rFonts w:ascii="Calibri" w:hAnsi="Calibri"/>
                 <w:color w:val="000000"/>
               </w:rPr>
-              <w:t>Page</w:t>
-            </w:r>
-            <w:r>
-              <w:rPr>
-                <w:rFonts w:ascii="Calibri" w:hAnsi="Calibri"/>
-                <w:color w:val="000000"/>
-              </w:rPr>
-              <w:t xml:space="preserve"> 132</w:t>
+              <w:t>Page 132</w:t>
             </w:r>
           </w:p>
         </w:tc>
@@ -12644,14 +12003,7 @@
                 <w:rFonts w:ascii="Calibri" w:hAnsi="Calibri"/>
                 <w:color w:val="000000"/>
               </w:rPr>
-              <w:t>Page</w:t>
-            </w:r>
-            <w:r>
-              <w:rPr>
-                <w:rFonts w:ascii="Calibri" w:hAnsi="Calibri"/>
-                <w:color w:val="000000"/>
-              </w:rPr>
-              <w:t xml:space="preserve"> 87</w:t>
+              <w:t>Page 87</w:t>
             </w:r>
           </w:p>
         </w:tc>
@@ -12771,14 +12123,7 @@
                 <w:rFonts w:ascii="Calibri" w:hAnsi="Calibri"/>
                 <w:color w:val="000000"/>
               </w:rPr>
-              <w:t>Page</w:t>
-            </w:r>
-            <w:r>
-              <w:rPr>
-                <w:rFonts w:ascii="Calibri" w:hAnsi="Calibri"/>
-                <w:color w:val="000000"/>
-              </w:rPr>
-              <w:t xml:space="preserve"> 56</w:t>
+              <w:t>Page 56</w:t>
             </w:r>
           </w:p>
         </w:tc>
@@ -12898,14 +12243,7 @@
                 <w:rFonts w:ascii="Calibri" w:hAnsi="Calibri"/>
                 <w:color w:val="000000"/>
               </w:rPr>
-              <w:t>Page</w:t>
-            </w:r>
-            <w:r>
-              <w:rPr>
-                <w:rFonts w:ascii="Calibri" w:hAnsi="Calibri"/>
-                <w:color w:val="000000"/>
-              </w:rPr>
-              <w:t xml:space="preserve"> 75</w:t>
+              <w:t>Page 75</w:t>
             </w:r>
           </w:p>
         </w:tc>
@@ -13025,14 +12363,7 @@
                 <w:rFonts w:ascii="Calibri" w:hAnsi="Calibri"/>
                 <w:color w:val="000000"/>
               </w:rPr>
-              <w:t>Page</w:t>
-            </w:r>
-            <w:r>
-              <w:rPr>
-                <w:rFonts w:ascii="Calibri" w:hAnsi="Calibri"/>
-                <w:color w:val="000000"/>
-              </w:rPr>
-              <w:t xml:space="preserve"> 92</w:t>
+              <w:t>Page 92</w:t>
             </w:r>
           </w:p>
         </w:tc>
@@ -13152,14 +12483,7 @@
                 <w:rFonts w:ascii="Calibri" w:hAnsi="Calibri"/>
                 <w:color w:val="000000"/>
               </w:rPr>
-              <w:t>Page</w:t>
-            </w:r>
-            <w:r>
-              <w:rPr>
-                <w:rFonts w:ascii="Calibri" w:hAnsi="Calibri"/>
-                <w:color w:val="000000"/>
-              </w:rPr>
-              <w:t xml:space="preserve"> 70</w:t>
+              <w:t>Page 70</w:t>
             </w:r>
           </w:p>
         </w:tc>
@@ -13392,14 +12716,7 @@
                 <w:rFonts w:ascii="Calibri" w:hAnsi="Calibri"/>
                 <w:color w:val="000000"/>
               </w:rPr>
-              <w:t>Page</w:t>
-            </w:r>
-            <w:r>
-              <w:rPr>
-                <w:rFonts w:ascii="Calibri" w:hAnsi="Calibri"/>
-                <w:color w:val="000000"/>
-              </w:rPr>
-              <w:t xml:space="preserve"> 65</w:t>
+              <w:t>Page 65</w:t>
             </w:r>
           </w:p>
         </w:tc>
@@ -13519,14 +12836,7 @@
                 <w:rFonts w:ascii="Calibri" w:hAnsi="Calibri"/>
                 <w:color w:val="000000"/>
               </w:rPr>
-              <w:t>Page</w:t>
-            </w:r>
-            <w:r>
-              <w:rPr>
-                <w:rFonts w:ascii="Calibri" w:hAnsi="Calibri"/>
-                <w:color w:val="000000"/>
-              </w:rPr>
-              <w:t xml:space="preserve"> 62</w:t>
+              <w:t>Page 62</w:t>
             </w:r>
           </w:p>
         </w:tc>
@@ -13646,14 +12956,7 @@
                 <w:rFonts w:ascii="Calibri" w:hAnsi="Calibri"/>
                 <w:color w:val="000000"/>
               </w:rPr>
-              <w:t>Page</w:t>
-            </w:r>
-            <w:r>
-              <w:rPr>
-                <w:rFonts w:ascii="Calibri" w:hAnsi="Calibri"/>
-                <w:color w:val="000000"/>
-              </w:rPr>
-              <w:t xml:space="preserve"> 83</w:t>
+              <w:t>Page 83</w:t>
             </w:r>
           </w:p>
         </w:tc>
@@ -13665,9 +12968,7 @@
         <w:tc>
           <w:tcPr>
             <w:tcW w:w="3070" w:type="dxa"/>
-            <w:tcBorders>
-              <w:bottom w:val="nil"/>
-            </w:tcBorders>
+            <w:vMerge w:val="restart"/>
             <w:vAlign w:val="center"/>
           </w:tcPr>
           <w:p>
@@ -13776,14 +13077,7 @@
                 <w:rFonts w:ascii="Calibri" w:hAnsi="Calibri"/>
                 <w:color w:val="000000"/>
               </w:rPr>
-              <w:t>Page</w:t>
-            </w:r>
-            <w:r>
-              <w:rPr>
-                <w:rFonts w:ascii="Calibri" w:hAnsi="Calibri"/>
-                <w:color w:val="000000"/>
-              </w:rPr>
-              <w:t xml:space="preserve"> 139</w:t>
+              <w:t>Page 139</w:t>
             </w:r>
           </w:p>
         </w:tc>
@@ -13795,9 +13089,8 @@
         <w:tc>
           <w:tcPr>
             <w:tcW w:w="3070" w:type="dxa"/>
-            <w:tcBorders>
-              <w:top w:val="nil"/>
-            </w:tcBorders>
+            <w:vMerge w:val="continue"/>
+            <w:tcBorders/>
             <w:vAlign w:val="center"/>
           </w:tcPr>
           <w:p>
@@ -13903,14 +13196,7 @@
                 <w:rFonts w:ascii="Calibri" w:hAnsi="Calibri"/>
                 <w:color w:val="000000"/>
               </w:rPr>
-              <w:t>Page</w:t>
-            </w:r>
-            <w:r>
-              <w:rPr>
-                <w:rFonts w:ascii="Calibri" w:hAnsi="Calibri"/>
-                <w:color w:val="000000"/>
-              </w:rPr>
-              <w:t xml:space="preserve"> 109</w:t>
+              <w:t>Page 109</w:t>
             </w:r>
           </w:p>
         </w:tc>
@@ -13990,10 +13276,7 @@
               <w:spacing w:line="240" w:lineRule="auto"/>
             </w:pPr>
             <w:r>
-              <w:t xml:space="preserve">Oral </w:t>
-            </w:r>
-            <w:r>
-              <w:t>Presenter</w:t>
+              <w:t>Oral Presenter</w:t>
             </w:r>
           </w:p>
         </w:tc>
@@ -14033,14 +13316,7 @@
                 <w:rFonts w:ascii="Calibri" w:hAnsi="Calibri"/>
                 <w:color w:val="000000"/>
               </w:rPr>
-              <w:t>Page</w:t>
-            </w:r>
-            <w:r>
-              <w:rPr>
-                <w:rFonts w:ascii="Calibri" w:hAnsi="Calibri"/>
-                <w:color w:val="000000"/>
-              </w:rPr>
-              <w:t xml:space="preserve"> 73</w:t>
+              <w:t>Page 73</w:t>
             </w:r>
           </w:p>
         </w:tc>
@@ -14075,16 +13351,7 @@
               <w:spacing w:line="240" w:lineRule="auto"/>
             </w:pPr>
             <w:r>
-              <w:t>16</w:t>
-            </w:r>
-            <w:r>
-              <w:t>:</w:t>
-            </w:r>
-            <w:r>
-              <w:t>4</w:t>
-            </w:r>
-            <w:r>
-              <w:t>5</w:t>
+              <w:t>16:45</w:t>
             </w:r>
           </w:p>
         </w:tc>
@@ -14099,13 +13366,7 @@
               <w:spacing w:line="240" w:lineRule="auto"/>
             </w:pPr>
             <w:r>
-              <w:t xml:space="preserve">(Day </w:t>
-            </w:r>
-            <w:r>
-              <w:t>1</w:t>
-            </w:r>
-            <w:r>
-              <w:t>)</w:t>
+              <w:t>(Day 1)</w:t>
             </w:r>
           </w:p>
         </w:tc>
@@ -14178,14 +13439,7 @@
                 <w:rFonts w:ascii="Calibri" w:hAnsi="Calibri"/>
                 <w:color w:val="000000"/>
               </w:rPr>
-              <w:t>Page</w:t>
-            </w:r>
-            <w:r>
-              <w:rPr>
-                <w:rFonts w:ascii="Calibri" w:hAnsi="Calibri"/>
-                <w:color w:val="000000"/>
-              </w:rPr>
-              <w:t xml:space="preserve"> 111</w:t>
+              <w:t>Page 111</w:t>
             </w:r>
           </w:p>
         </w:tc>
@@ -14441,14 +13695,7 @@
                 <w:rFonts w:ascii="Calibri" w:hAnsi="Calibri"/>
                 <w:color w:val="000000"/>
               </w:rPr>
-              <w:t>Page</w:t>
-            </w:r>
-            <w:r>
-              <w:rPr>
-                <w:rFonts w:ascii="Calibri" w:hAnsi="Calibri"/>
-                <w:color w:val="000000"/>
-              </w:rPr>
-              <w:t xml:space="preserve"> 80</w:t>
+              <w:t>Page 80</w:t>
             </w:r>
           </w:p>
         </w:tc>
@@ -14568,14 +13815,7 @@
                 <w:rFonts w:ascii="Calibri" w:hAnsi="Calibri"/>
                 <w:color w:val="000000"/>
               </w:rPr>
-              <w:t>Page</w:t>
-            </w:r>
-            <w:r>
-              <w:rPr>
-                <w:rFonts w:ascii="Calibri" w:hAnsi="Calibri"/>
-                <w:color w:val="000000"/>
-              </w:rPr>
-              <w:t xml:space="preserve"> 121</w:t>
+              <w:t>Page 121</w:t>
             </w:r>
           </w:p>
         </w:tc>
@@ -14695,14 +13935,7 @@
                 <w:rFonts w:ascii="Calibri" w:hAnsi="Calibri"/>
                 <w:color w:val="000000"/>
               </w:rPr>
-              <w:t>Page</w:t>
-            </w:r>
-            <w:r>
-              <w:rPr>
-                <w:rFonts w:ascii="Calibri" w:hAnsi="Calibri"/>
-                <w:color w:val="000000"/>
-              </w:rPr>
-              <w:t xml:space="preserve"> 136</w:t>
+              <w:t>Page 136</w:t>
             </w:r>
           </w:p>
         </w:tc>
@@ -14822,14 +14055,7 @@
                 <w:rFonts w:ascii="Calibri" w:hAnsi="Calibri"/>
                 <w:color w:val="000000"/>
               </w:rPr>
-              <w:t>Page</w:t>
-            </w:r>
-            <w:r>
-              <w:rPr>
-                <w:rFonts w:ascii="Calibri" w:hAnsi="Calibri"/>
-                <w:color w:val="000000"/>
-              </w:rPr>
-              <w:t xml:space="preserve"> 129</w:t>
+              <w:t>Page 129</w:t>
             </w:r>
           </w:p>
         </w:tc>
@@ -14949,14 +14175,7 @@
                 <w:rFonts w:ascii="Calibri" w:hAnsi="Calibri"/>
                 <w:color w:val="000000"/>
               </w:rPr>
-              <w:t>Page</w:t>
-            </w:r>
-            <w:r>
-              <w:rPr>
-                <w:rFonts w:ascii="Calibri" w:hAnsi="Calibri"/>
-                <w:color w:val="000000"/>
-              </w:rPr>
-              <w:t xml:space="preserve"> 120</w:t>
+              <w:t>Page 120</w:t>
             </w:r>
           </w:p>
         </w:tc>
@@ -15076,14 +14295,7 @@
                 <w:rFonts w:ascii="Calibri" w:hAnsi="Calibri"/>
                 <w:color w:val="000000"/>
               </w:rPr>
-              <w:t>Page</w:t>
-            </w:r>
-            <w:r>
-              <w:rPr>
-                <w:rFonts w:ascii="Calibri" w:hAnsi="Calibri"/>
-                <w:color w:val="000000"/>
-              </w:rPr>
-              <w:t xml:space="preserve"> 99</w:t>
+              <w:t>Page 99</w:t>
             </w:r>
           </w:p>
         </w:tc>
@@ -16067,7 +15279,7 @@
     <w:lsdException w:qFormat="1" w:unhideWhenUsed="0" w:uiPriority="10" w:semiHidden="0" w:name="Title"/>
     <w:lsdException w:uiPriority="99" w:name="Closing"/>
     <w:lsdException w:uiPriority="99" w:name="Signature"/>
-    <w:lsdException w:uiPriority="1" w:name="Default Paragraph Font"/>
+    <w:lsdException w:uiPriority="1" w:semiHidden="0" w:name="Default Paragraph Font"/>
     <w:lsdException w:uiPriority="99" w:name="Body Text"/>
     <w:lsdException w:uiPriority="99" w:name="Body Text Indent"/>
     <w:lsdException w:uiPriority="99" w:name="List Continue"/>
@@ -16105,7 +15317,7 @@
     <w:lsdException w:uiPriority="99" w:name="HTML Sample"/>
     <w:lsdException w:uiPriority="99" w:name="HTML Typewriter"/>
     <w:lsdException w:uiPriority="99" w:name="HTML Variable"/>
-    <w:lsdException w:uiPriority="99" w:name="Normal Table"/>
+    <w:lsdException w:uiPriority="99" w:semiHidden="0" w:name="Normal Table"/>
     <w:lsdException w:uiPriority="99" w:name="annotation subject"/>
     <w:lsdException w:uiPriority="99" w:name="Table Simple 1"/>
     <w:lsdException w:uiPriority="99" w:name="Table Simple 2"/>
@@ -16706,7 +15918,7 @@
   <w:font w:name="Source Sans Pro">
     <w:panose1 w:val="020B0503030403020204"/>
     <w:charset w:val="00"/>
-    <w:family w:val="decorative"/>
+    <w:family w:val="roman"/>
     <w:pitch w:val="default"/>
     <w:sig w:usb0="600002F7" w:usb1="02000001" w:usb2="00000000" w:usb3="00000000" w:csb0="2000019F" w:csb1="00000000"/>
   </w:font>
@@ -16714,7 +15926,7 @@
     <w:altName w:val="Ubuntu"/>
     <w:panose1 w:val="020B0604030504040204"/>
     <w:charset w:val="00"/>
-    <w:family w:val="decorative"/>
+    <w:family w:val="roman"/>
     <w:pitch w:val="default"/>
     <w:sig w:usb0="00000000" w:usb1="00000000" w:usb2="00000029" w:usb3="00000000" w:csb0="000101FF" w:csb1="00000000"/>
   </w:font>
@@ -16722,7 +15934,7 @@
     <w:altName w:val="DejaVu Sans"/>
     <w:panose1 w:val="020F0302020204030204"/>
     <w:charset w:val="00"/>
-    <w:family w:val="decorative"/>
+    <w:family w:val="roman"/>
     <w:pitch w:val="default"/>
     <w:sig w:usb0="00000000" w:usb1="00000000" w:usb2="00000000" w:usb3="00000000" w:csb0="0000019F" w:csb1="00000000"/>
   </w:font>
@@ -16768,8 +15980,8 @@
   </w:docDefaults>
   <w:latentStyles w:count="260" w:defQFormat="0" w:defUnhideWhenUsed="1" w:defSemiHidden="1" w:defUIPriority="99" w:defLockedState="0">
     <w:lsdException w:qFormat="1" w:unhideWhenUsed="0" w:uiPriority="0" w:semiHidden="0" w:name="Normal"/>
-    <w:lsdException w:uiPriority="1" w:name="Default Paragraph Font"/>
-    <w:lsdException w:qFormat="1" w:uiPriority="99" w:name="Normal Table"/>
+    <w:lsdException w:qFormat="1" w:uiPriority="1" w:semiHidden="0" w:name="Default Paragraph Font"/>
+    <w:lsdException w:qFormat="1" w:uiPriority="99" w:semiHidden="0" w:name="Normal Table"/>
   </w:latentStyles>
   <w:style w:type="paragraph" w:default="1" w:styleId="1">
     <w:name w:val="Normal"/>
@@ -16788,6 +16000,7 @@
   <w:style w:type="character" w:default="1" w:styleId="2">
     <w:name w:val="Default Paragraph Font"/>
     <w:unhideWhenUsed/>
+    <w:qFormat/>
     <w:uiPriority w:val="1"/>
   </w:style>
   <w:style w:type="table" w:default="1" w:styleId="3">

</xml_diff>